<commit_message>
Update data, examples, and config files
</commit_message>
<xml_diff>
--- a/data/2025_04/SpiculeA Experim&Simulation/Simulation Data/SpiculeA notes.docx
+++ b/data/2025_04/SpiculeA Experim&Simulation/Simulation Data/SpiculeA notes.docx
@@ -416,6 +416,84 @@
         <w:t>Spicule A data prepared with the light field retardance stack and reversed X-order</w:t>
       </w:r>
     </w:p>
+    <w:p>
+      <w:pPr>
+        <w:rPr>
+          <w:b/>
+          <w:bCs/>
+        </w:rPr>
+      </w:pPr>
+      <w:r>
+        <w:rPr>
+          <w:b/>
+          <w:bCs/>
+        </w:rPr>
+        <w:lastRenderedPageBreak/>
+        <w:t>InitialSpiculeRandom1</w:t>
+      </w:r>
+      <w:r>
+        <w:rPr>
+          <w:b/>
+          <w:bCs/>
+        </w:rPr>
+        <w:t>.h5</w:t>
+      </w:r>
+    </w:p>
+    <w:p>
+      <w:r>
+        <w:t>object box {</w:t>
+      </w:r>
+      <w:proofErr w:type="gramStart"/>
+      <w:r>
+        <w:t>Z,Y</w:t>
+      </w:r>
+      <w:proofErr w:type="gramEnd"/>
+      <w:r>
+        <w:t>,</w:t>
+      </w:r>
+      <w:proofErr w:type="gramStart"/>
+      <w:r>
+        <w:t>X}=</w:t>
+      </w:r>
+      <w:proofErr w:type="gramEnd"/>
+      <w:r>
+        <w:t>{43, 123, 123}, random birefringence pixel values are positive between 0.0 and 0.01, random optic axis values;</w:t>
+      </w:r>
+      <w:r>
+        <w:t xml:space="preserve"> </w:t>
+      </w:r>
+      <w:r>
+        <w:t>InitialSpiculeRandom1.h5 data prepared in Section 'Preparing arbitrary object lists' of BirefrObjectForwardProjApril2025.nb; the Z-components of the optic axis vectors are all either zero or positive; data prepared by RO</w:t>
+      </w:r>
+    </w:p>
+    <w:p>
+      <w:r>
+        <w:t xml:space="preserve">Random values are in object box {43, 111, 111}, which was padded by {0, 6, 6} on each side, leading to </w:t>
+      </w:r>
+      <w:r>
+        <w:t>object box {</w:t>
+      </w:r>
+      <w:proofErr w:type="gramStart"/>
+      <w:r>
+        <w:t>Z,Y</w:t>
+      </w:r>
+      <w:proofErr w:type="gramEnd"/>
+      <w:r>
+        <w:t>,</w:t>
+      </w:r>
+      <w:proofErr w:type="gramStart"/>
+      <w:r>
+        <w:t>X}=</w:t>
+      </w:r>
+      <w:proofErr w:type="gramEnd"/>
+      <w:r>
+        <w:t>{43, 123, 123}</w:t>
+      </w:r>
+      <w:r>
+        <w:t>.</w:t>
+      </w:r>
+    </w:p>
+    <w:p/>
     <w:sectPr>
       <w:headerReference w:type="default" r:id="rId6"/>
       <w:pgSz w:w="12240" w:h="15840"/>
@@ -476,7 +554,13 @@
     </w:r>
     <w:r>
       <w:tab/>
-      <w:t>Last entry 17 April 2025</w:t>
+      <w:t xml:space="preserve">Last entry </w:t>
+    </w:r>
+    <w:r>
+      <w:t>26</w:t>
+    </w:r>
+    <w:r>
+      <w:t xml:space="preserve"> April 2025</w:t>
     </w:r>
   </w:p>
   <w:p>

</xml_diff>